<commit_message>
add repo url to task docx file
</commit_message>
<xml_diff>
--- a/Tarefas/03.M2 - U4C1O12T - Tarefa WLS - Wilson Oliveira Lima.docx
+++ b/Tarefas/03.M2 - U4C1O12T - Tarefa WLS - Wilson Oliveira Lima.docx
@@ -20,134 +20,188 @@
     </w:p>
     <w:p>
       <w:pPr>
+        <w:jc w:val="center"/>
         <w:rPr>
           <w:b/>
           <w:bCs/>
-          <w:i/>
-          <w:iCs/>
         </w:rPr>
       </w:pPr>
+      <w:r>
+        <w:rPr>
+          <w:b/>
+          <w:bCs/>
+        </w:rPr>
+        <w:t xml:space="preserve">Implementação na Placa </w:t>
+      </w:r>
+      <w:proofErr w:type="spellStart"/>
+      <w:r>
+        <w:rPr>
+          <w:b/>
+          <w:bCs/>
+        </w:rPr>
+        <w:t>BitDogLab</w:t>
+      </w:r>
+      <w:proofErr w:type="spellEnd"/>
     </w:p>
     <w:p>
       <w:pPr>
         <w:jc w:val="center"/>
-        <w:rPr>
-          <w:b/>
-          <w:bCs/>
-        </w:rPr>
       </w:pPr>
-      <w:r>
-        <w:rPr>
-          <w:b/>
-          <w:bCs/>
-        </w:rPr>
-        <w:t xml:space="preserve">Implementação na Placa </w:t>
+      <w:hyperlink r:id="rId7" w:history="1">
+        <w:proofErr w:type="spellStart"/>
+        <w:r>
+          <w:rPr>
+            <w:rStyle w:val="Hyperlink"/>
+            <w:lang w:val="en-US"/>
+          </w:rPr>
+          <w:t>EmbarcaTech</w:t>
+        </w:r>
+        <w:proofErr w:type="spellEnd"/>
+        <w:r>
+          <w:rPr>
+            <w:rStyle w:val="Hyperlink"/>
+            <w:lang w:val="en-US"/>
+          </w:rPr>
+          <w:t>/</w:t>
+        </w:r>
+        <w:proofErr w:type="spellStart"/>
+        <w:r>
+          <w:rPr>
+            <w:rStyle w:val="Hyperlink"/>
+            <w:lang w:val="en-US"/>
+          </w:rPr>
+          <w:t>Projetos</w:t>
+        </w:r>
+        <w:proofErr w:type="spellEnd"/>
+        <w:r>
+          <w:rPr>
+            <w:rStyle w:val="Hyperlink"/>
+            <w:lang w:val="en-US"/>
+          </w:rPr>
+          <w:t xml:space="preserve">/blink at main · </w:t>
+        </w:r>
+        <w:proofErr w:type="spellStart"/>
+        <w:r>
+          <w:rPr>
+            <w:rStyle w:val="Hyperlink"/>
+            <w:lang w:val="en-US"/>
+          </w:rPr>
+          <w:t>wilssola</w:t>
+        </w:r>
+        <w:proofErr w:type="spellEnd"/>
+        <w:r>
+          <w:rPr>
+            <w:rStyle w:val="Hyperlink"/>
+            <w:lang w:val="en-US"/>
+          </w:rPr>
+          <w:t>/</w:t>
+        </w:r>
+        <w:proofErr w:type="spellStart"/>
+        <w:r>
+          <w:rPr>
+            <w:rStyle w:val="Hyperlink"/>
+            <w:lang w:val="en-US"/>
+          </w:rPr>
+          <w:t>EmbarcaTech</w:t>
+        </w:r>
+        <w:proofErr w:type="spellEnd"/>
+      </w:hyperlink>
+    </w:p>
+    <w:p>
+      <w:pPr>
+        <w:rPr>
+          <w:lang w:val="en-US"/>
+        </w:rPr>
+      </w:pPr>
+    </w:p>
+    <w:p>
+      <w:r>
+        <w:t>1. Visão Geral do Projeto</w:t>
+      </w:r>
+    </w:p>
+    <w:p/>
+    <w:p>
+      <w:r>
+        <w:t xml:space="preserve">Este relatório documenta a implementação de um sinal SOS em código Morse utilizando um LED na placa de desenvolvimento </w:t>
       </w:r>
       <w:proofErr w:type="spellStart"/>
       <w:r>
-        <w:rPr>
-          <w:b/>
-          <w:bCs/>
-        </w:rPr>
         <w:t>BitDogLab</w:t>
       </w:r>
       <w:proofErr w:type="spellEnd"/>
+      <w:r>
+        <w:t>. O projeto demonstra conceitos fundamentais de programação de sistemas embarcados utilizando a linguagem C, incorporando controle de GPIO e requisitos precisos de temporização.</w:t>
+      </w:r>
     </w:p>
     <w:p/>
     <w:p>
       <w:r>
-        <w:t>1. Visão Geral do Projeto</w:t>
+        <w:t>2. Requisitos Técnicos</w:t>
       </w:r>
     </w:p>
     <w:p/>
     <w:p>
       <w:r>
-        <w:t xml:space="preserve">Este relatório documenta a implementação de um sinal SOS em código Morse utilizando um LED na placa de desenvolvimento </w:t>
+        <w:t>O projeto implementa as seguintes especificações de temporização para o sinal SOS em código Morse:</w:t>
+      </w:r>
+    </w:p>
+    <w:p>
+      <w:r>
+        <w:t>- Duração do ponto (.): 0,2 segundos LED ACESO</w:t>
+      </w:r>
+    </w:p>
+    <w:p>
+      <w:r>
+        <w:t>- Duração do traço (-): 0,8 segundos LED ACESO</w:t>
+      </w:r>
+    </w:p>
+    <w:p>
+      <w:r>
+        <w:t>- Intervalo entre elementos da mesma letra: 0,125 segundos</w:t>
+      </w:r>
+    </w:p>
+    <w:p>
+      <w:r>
+        <w:t>- Intervalo entre letras: 0,25 segundos</w:t>
+      </w:r>
+    </w:p>
+    <w:p>
+      <w:r>
+        <w:t>- Intervalo de repetição da mensagem: 3,0 segundos</w:t>
+      </w:r>
+    </w:p>
+    <w:p/>
+    <w:p>
+      <w:r>
+        <w:t>3. Detalhes da Implementação</w:t>
+      </w:r>
+    </w:p>
+    <w:p/>
+    <w:p>
+      <w:r>
+        <w:t>3.1 Configuração do Projeto</w:t>
+      </w:r>
+    </w:p>
+    <w:p/>
+    <w:p>
+      <w:r>
+        <w:t xml:space="preserve">O projeto foi construído em cima de um projeto de exemplo chamado </w:t>
       </w:r>
       <w:proofErr w:type="spellStart"/>
       <w:r>
-        <w:t>BitDogLab</w:t>
+        <w:t>blink</w:t>
       </w:r>
       <w:proofErr w:type="spellEnd"/>
       <w:r>
-        <w:t>. O projeto demonstra conceitos fundamentais de programação de sistemas embarcados utilizando a linguagem C, incorporando controle de GPIO e requisitos precisos de temporização.</w:t>
-      </w:r>
-    </w:p>
-    <w:p/>
-    <w:p>
-      <w:r>
-        <w:t>2. Requisitos Técnicos</w:t>
-      </w:r>
-    </w:p>
-    <w:p/>
-    <w:p>
-      <w:r>
-        <w:t>O projeto implementa as seguintes especificações de temporização para o sinal SOS em código Morse:</w:t>
-      </w:r>
-    </w:p>
-    <w:p>
-      <w:r>
-        <w:t>- Duração do ponto (.): 0,2 segundos LED ACESO</w:t>
-      </w:r>
-    </w:p>
-    <w:p>
-      <w:r>
-        <w:t>- Duração do traço (-): 0,8 segundos LED ACESO</w:t>
-      </w:r>
-    </w:p>
-    <w:p>
-      <w:r>
-        <w:t>- Intervalo entre elementos da mesma letra: 0,125 segundos</w:t>
-      </w:r>
-    </w:p>
-    <w:p>
-      <w:r>
-        <w:t>- Intervalo entre letras: 0,25 segundos</w:t>
-      </w:r>
-    </w:p>
-    <w:p>
-      <w:r>
-        <w:t>- Intervalo de repetição da mensagem: 3,0 segundos</w:t>
-      </w:r>
-    </w:p>
-    <w:p/>
-    <w:p>
-      <w:r>
-        <w:t>3. Detalhes da Implementação</w:t>
-      </w:r>
-    </w:p>
-    <w:p/>
-    <w:p>
-      <w:r>
-        <w:t>3.1 Configuração do Projeto</w:t>
-      </w:r>
-    </w:p>
-    <w:p/>
-    <w:p>
-      <w:r>
-        <w:t xml:space="preserve">O projeto foi construído em cima de um projeto de exemplo chamado </w:t>
+        <w:t xml:space="preserve"> do </w:t>
       </w:r>
       <w:proofErr w:type="spellStart"/>
       <w:r>
-        <w:t>blink</w:t>
+        <w:t>Raspberry</w:t>
       </w:r>
       <w:proofErr w:type="spellEnd"/>
       <w:r>
-        <w:t xml:space="preserve"> do </w:t>
-      </w:r>
-      <w:proofErr w:type="spellStart"/>
-      <w:r>
-        <w:t>Raspberry</w:t>
-      </w:r>
-      <w:proofErr w:type="spellEnd"/>
-      <w:r>
-        <w:t xml:space="preserve"> Pi Pico W, </w:t>
-      </w:r>
-      <w:r>
-        <w:t>todo o desenvolvimento</w:t>
-      </w:r>
-      <w:r>
-        <w:t xml:space="preserve"> foi realizado a partir desse </w:t>
+        <w:t xml:space="preserve"> Pi Pico W, todo o desenvolvimento foi realizado a partir desse </w:t>
       </w:r>
       <w:proofErr w:type="spellStart"/>
       <w:r>
@@ -312,7 +366,6 @@
           <w:rFonts w:ascii="Consolas" w:hAnsi="Consolas" w:cs="Courier New"/>
           <w:sz w:val="17"/>
           <w:szCs w:val="17"/>
-          <w:lang w:val="en-US"/>
         </w:rPr>
       </w:pPr>
       <w:r>
@@ -320,27 +373,26 @@
           <w:rFonts w:ascii="Consolas" w:hAnsi="Consolas" w:cs="Courier New"/>
           <w:sz w:val="17"/>
           <w:szCs w:val="17"/>
-          <w:lang w:val="en-US"/>
         </w:rPr>
         <w:t xml:space="preserve">1. </w:t>
       </w:r>
+      <w:proofErr w:type="spellStart"/>
       <w:r>
         <w:rPr>
           <w:rFonts w:ascii="Consolas" w:hAnsi="Consolas" w:cs="Courier New"/>
           <w:color w:val="000088"/>
           <w:sz w:val="17"/>
           <w:szCs w:val="17"/>
-          <w:lang w:val="en-US"/>
         </w:rPr>
         <w:t>int</w:t>
       </w:r>
-      <w:r>
-        <w:rPr>
-          <w:rFonts w:ascii="Consolas" w:hAnsi="Consolas" w:cs="Courier New"/>
-          <w:color w:val="000000"/>
-          <w:sz w:val="17"/>
-          <w:szCs w:val="17"/>
-          <w:lang w:val="en-US"/>
+      <w:proofErr w:type="spellEnd"/>
+      <w:r>
+        <w:rPr>
+          <w:rFonts w:ascii="Consolas" w:hAnsi="Consolas" w:cs="Courier New"/>
+          <w:color w:val="000000"/>
+          <w:sz w:val="17"/>
+          <w:szCs w:val="17"/>
         </w:rPr>
         <w:t xml:space="preserve"> </w:t>
       </w:r>
@@ -351,7 +403,6 @@
           <w:color w:val="000000"/>
           <w:sz w:val="17"/>
           <w:szCs w:val="17"/>
-          <w:lang w:val="en-US"/>
         </w:rPr>
         <w:t>pico_led_init</w:t>
       </w:r>
@@ -362,27 +413,26 @@
           <w:color w:val="666600"/>
           <w:sz w:val="17"/>
           <w:szCs w:val="17"/>
-          <w:lang w:val="en-US"/>
         </w:rPr>
         <w:t>(</w:t>
       </w:r>
+      <w:proofErr w:type="spellStart"/>
       <w:r>
         <w:rPr>
           <w:rFonts w:ascii="Consolas" w:hAnsi="Consolas" w:cs="Courier New"/>
           <w:color w:val="000088"/>
           <w:sz w:val="17"/>
           <w:szCs w:val="17"/>
-          <w:lang w:val="en-US"/>
         </w:rPr>
         <w:t>void</w:t>
       </w:r>
-      <w:r>
-        <w:rPr>
-          <w:rFonts w:ascii="Consolas" w:hAnsi="Consolas" w:cs="Courier New"/>
-          <w:color w:val="666600"/>
-          <w:sz w:val="17"/>
-          <w:szCs w:val="17"/>
-          <w:lang w:val="en-US"/>
+      <w:proofErr w:type="spellEnd"/>
+      <w:r>
+        <w:rPr>
+          <w:rFonts w:ascii="Consolas" w:hAnsi="Consolas" w:cs="Courier New"/>
+          <w:color w:val="666600"/>
+          <w:sz w:val="17"/>
+          <w:szCs w:val="17"/>
         </w:rPr>
         <w:t>)</w:t>
       </w:r>
@@ -541,7 +591,13 @@
         <w:t>)</w:t>
       </w:r>
     </w:p>
-    <w:p/>
+    <w:p>
+      <w:pPr>
+        <w:rPr>
+          <w:lang w:val="en-US"/>
+        </w:rPr>
+      </w:pPr>
+    </w:p>
     <w:p>
       <w:r>
         <w:t>Esta função fornece controle abstraído do LED, tratando as diferenças entre GPIO padrão e implementações Pico W.</w:t>
@@ -774,7 +830,13 @@
         <w:t>)</w:t>
       </w:r>
     </w:p>
-    <w:p/>
+    <w:p>
+      <w:pPr>
+        <w:rPr>
+          <w:lang w:val="en-US"/>
+        </w:rPr>
+      </w:pPr>
+    </w:p>
     <w:p>
       <w:r>
         <w:t>Estas funções implementam os elementos fundamentais do código Morse com controle preciso de temporização.</w:t>
@@ -1169,6 +1231,7 @@
           <w:rFonts w:ascii="Consolas" w:hAnsi="Consolas" w:cs="Courier New"/>
           <w:sz w:val="17"/>
           <w:szCs w:val="17"/>
+          <w:lang w:val="en-US"/>
         </w:rPr>
       </w:pPr>
       <w:r>
@@ -1176,6 +1239,7 @@
           <w:rFonts w:ascii="Consolas" w:hAnsi="Consolas" w:cs="Courier New"/>
           <w:sz w:val="17"/>
           <w:szCs w:val="17"/>
+          <w:lang w:val="en-US"/>
         </w:rPr>
         <w:t xml:space="preserve">4. </w:t>
       </w:r>
@@ -1185,6 +1249,7 @@
           <w:color w:val="880000"/>
           <w:sz w:val="17"/>
           <w:szCs w:val="17"/>
+          <w:lang w:val="en-US"/>
         </w:rPr>
         <w:t>#define</w:t>
       </w:r>
@@ -1194,6 +1259,7 @@
           <w:color w:val="000000"/>
           <w:sz w:val="17"/>
           <w:szCs w:val="17"/>
+          <w:lang w:val="en-US"/>
         </w:rPr>
         <w:t xml:space="preserve"> MORSE_REPEAT_MS </w:t>
       </w:r>
@@ -1203,11 +1269,18 @@
           <w:color w:val="006666"/>
           <w:sz w:val="17"/>
           <w:szCs w:val="17"/>
+          <w:lang w:val="en-US"/>
         </w:rPr>
         <w:t>3000</w:t>
       </w:r>
     </w:p>
-    <w:p/>
+    <w:p>
+      <w:pPr>
+        <w:rPr>
+          <w:lang w:val="en-US"/>
+        </w:rPr>
+      </w:pPr>
+    </w:p>
     <w:p>
       <w:r>
         <w:t>Estas constantes garantem temporização consistente em todos os elementos do código Morse, atendendo precisamente aos requisitos do projeto.</w:t>
@@ -2142,7 +2215,6 @@
         <w:rPr>
           <w:i/>
           <w:iCs/>
-          <w:lang w:val="en-US"/>
         </w:rPr>
       </w:pPr>
       <w:proofErr w:type="spellStart"/>
@@ -2150,7 +2222,6 @@
         <w:rPr>
           <w:i/>
           <w:iCs/>
-          <w:lang w:val="en-US"/>
         </w:rPr>
         <w:t>blink.c</w:t>
       </w:r>
@@ -2189,7 +2260,6 @@
           <w:rFonts w:ascii="Consolas" w:hAnsi="Consolas" w:cs="Courier New"/>
           <w:sz w:val="17"/>
           <w:szCs w:val="17"/>
-          <w:lang w:val="en-US"/>
         </w:rPr>
       </w:pPr>
       <w:r>
@@ -2197,7 +2267,6 @@
           <w:rFonts w:ascii="Consolas" w:hAnsi="Consolas" w:cs="Courier New"/>
           <w:sz w:val="17"/>
           <w:szCs w:val="17"/>
-          <w:lang w:val="en-US"/>
         </w:rPr>
         <w:t xml:space="preserve"> 1. </w:t>
       </w:r>
@@ -2207,7 +2276,6 @@
           <w:color w:val="880000"/>
           <w:sz w:val="17"/>
           <w:szCs w:val="17"/>
-          <w:lang w:val="en-US"/>
         </w:rPr>
         <w:t>#include</w:t>
       </w:r>
@@ -2217,7 +2285,6 @@
           <w:color w:val="000000"/>
           <w:sz w:val="17"/>
           <w:szCs w:val="17"/>
-          <w:lang w:val="en-US"/>
         </w:rPr>
         <w:t xml:space="preserve"> </w:t>
       </w:r>
@@ -2227,9 +2294,8 @@
           <w:color w:val="008800"/>
           <w:sz w:val="17"/>
           <w:szCs w:val="17"/>
-          <w:lang w:val="en-US"/>
-        </w:rPr>
-        <w:t>"</w:t>
+        </w:rPr>
+        <w:t>"pico/</w:t>
       </w:r>
       <w:proofErr w:type="spellStart"/>
       <w:r>
@@ -2238,9 +2304,8 @@
           <w:color w:val="008800"/>
           <w:sz w:val="17"/>
           <w:szCs w:val="17"/>
-          <w:lang w:val="en-US"/>
-        </w:rPr>
-        <w:t>pico</w:t>
+        </w:rPr>
+        <w:t>stdlib.h</w:t>
       </w:r>
       <w:proofErr w:type="spellEnd"/>
       <w:r>
@@ -2249,29 +2314,6 @@
           <w:color w:val="008800"/>
           <w:sz w:val="17"/>
           <w:szCs w:val="17"/>
-          <w:lang w:val="en-US"/>
-        </w:rPr>
-        <w:t>/</w:t>
-      </w:r>
-      <w:proofErr w:type="spellStart"/>
-      <w:r>
-        <w:rPr>
-          <w:rFonts w:ascii="Consolas" w:hAnsi="Consolas" w:cs="Courier New"/>
-          <w:color w:val="008800"/>
-          <w:sz w:val="17"/>
-          <w:szCs w:val="17"/>
-          <w:lang w:val="en-US"/>
-        </w:rPr>
-        <w:t>stdlib.h</w:t>
-      </w:r>
-      <w:proofErr w:type="spellEnd"/>
-      <w:r>
-        <w:rPr>
-          <w:rFonts w:ascii="Consolas" w:hAnsi="Consolas" w:cs="Courier New"/>
-          <w:color w:val="008800"/>
-          <w:sz w:val="17"/>
-          <w:szCs w:val="17"/>
-          <w:lang w:val="en-US"/>
         </w:rPr>
         <w:t>"</w:t>
       </w:r>
@@ -2317,9 +2359,17 @@
           <w:rFonts w:ascii="Consolas" w:hAnsi="Consolas" w:cs="Courier New"/>
           <w:sz w:val="17"/>
           <w:szCs w:val="17"/>
-          <w:lang w:val="en-US"/>
-        </w:rPr>
-        <w:t xml:space="preserve"> 2. </w:t>
+        </w:rPr>
+        <w:t xml:space="preserve"> </w:t>
+      </w:r>
+      <w:r>
+        <w:rPr>
+          <w:rFonts w:ascii="Consolas" w:hAnsi="Consolas" w:cs="Courier New"/>
+          <w:sz w:val="17"/>
+          <w:szCs w:val="17"/>
+          <w:lang w:val="en-US"/>
+        </w:rPr>
+        <w:t xml:space="preserve">2. </w:t>
       </w:r>
       <w:r>
         <w:rPr>
@@ -10279,6 +10329,7 @@
           <w:rFonts w:ascii="Consolas" w:hAnsi="Consolas" w:cs="Courier New"/>
           <w:sz w:val="17"/>
           <w:szCs w:val="17"/>
+          <w:lang w:val="en-US"/>
         </w:rPr>
       </w:pPr>
       <w:r>
@@ -10286,6 +10337,7 @@
           <w:rFonts w:ascii="Consolas" w:hAnsi="Consolas" w:cs="Courier New"/>
           <w:sz w:val="17"/>
           <w:szCs w:val="17"/>
+          <w:lang w:val="en-US"/>
         </w:rPr>
         <w:t xml:space="preserve">94. </w:t>
       </w:r>
@@ -10295,26 +10347,27 @@
           <w:color w:val="000000"/>
           <w:sz w:val="17"/>
           <w:szCs w:val="17"/>
+          <w:lang w:val="en-US"/>
         </w:rPr>
         <w:t xml:space="preserve">    </w:t>
       </w:r>
-      <w:proofErr w:type="spellStart"/>
       <w:r>
         <w:rPr>
           <w:rFonts w:ascii="Consolas" w:hAnsi="Consolas" w:cs="Courier New"/>
           <w:color w:val="000088"/>
           <w:sz w:val="17"/>
           <w:szCs w:val="17"/>
+          <w:lang w:val="en-US"/>
         </w:rPr>
         <w:t>while</w:t>
       </w:r>
-      <w:proofErr w:type="spellEnd"/>
-      <w:r>
-        <w:rPr>
-          <w:rFonts w:ascii="Consolas" w:hAnsi="Consolas" w:cs="Courier New"/>
-          <w:color w:val="000000"/>
-          <w:sz w:val="17"/>
-          <w:szCs w:val="17"/>
+      <w:r>
+        <w:rPr>
+          <w:rFonts w:ascii="Consolas" w:hAnsi="Consolas" w:cs="Courier New"/>
+          <w:color w:val="000000"/>
+          <w:sz w:val="17"/>
+          <w:szCs w:val="17"/>
+          <w:lang w:val="en-US"/>
         </w:rPr>
         <w:t xml:space="preserve"> </w:t>
       </w:r>
@@ -10324,26 +10377,27 @@
           <w:color w:val="666600"/>
           <w:sz w:val="17"/>
           <w:szCs w:val="17"/>
+          <w:lang w:val="en-US"/>
         </w:rPr>
         <w:t>(</w:t>
       </w:r>
-      <w:proofErr w:type="spellStart"/>
       <w:r>
         <w:rPr>
           <w:rFonts w:ascii="Consolas" w:hAnsi="Consolas" w:cs="Courier New"/>
           <w:color w:val="000088"/>
           <w:sz w:val="17"/>
           <w:szCs w:val="17"/>
+          <w:lang w:val="en-US"/>
         </w:rPr>
         <w:t>true</w:t>
       </w:r>
-      <w:proofErr w:type="spellEnd"/>
-      <w:r>
-        <w:rPr>
-          <w:rFonts w:ascii="Consolas" w:hAnsi="Consolas" w:cs="Courier New"/>
-          <w:color w:val="666600"/>
-          <w:sz w:val="17"/>
-          <w:szCs w:val="17"/>
+      <w:r>
+        <w:rPr>
+          <w:rFonts w:ascii="Consolas" w:hAnsi="Consolas" w:cs="Courier New"/>
+          <w:color w:val="666600"/>
+          <w:sz w:val="17"/>
+          <w:szCs w:val="17"/>
+          <w:lang w:val="en-US"/>
         </w:rPr>
         <w:t>)</w:t>
       </w:r>
@@ -10353,6 +10407,7 @@
           <w:color w:val="000000"/>
           <w:sz w:val="17"/>
           <w:szCs w:val="17"/>
+          <w:lang w:val="en-US"/>
         </w:rPr>
         <w:t xml:space="preserve"> </w:t>
       </w:r>
@@ -10362,6 +10417,7 @@
           <w:color w:val="666600"/>
           <w:sz w:val="17"/>
           <w:szCs w:val="17"/>
+          <w:lang w:val="en-US"/>
         </w:rPr>
         <w:t>{</w:t>
       </w:r>
@@ -10399,6 +10455,7 @@
           <w:rFonts w:ascii="Consolas" w:hAnsi="Consolas" w:cs="Courier New"/>
           <w:sz w:val="17"/>
           <w:szCs w:val="17"/>
+          <w:lang w:val="en-US"/>
         </w:rPr>
       </w:pPr>
       <w:r>
@@ -10406,6 +10463,7 @@
           <w:rFonts w:ascii="Consolas" w:hAnsi="Consolas" w:cs="Courier New"/>
           <w:sz w:val="17"/>
           <w:szCs w:val="17"/>
+          <w:lang w:val="en-US"/>
         </w:rPr>
         <w:t xml:space="preserve">95. </w:t>
       </w:r>
@@ -10415,6 +10473,7 @@
           <w:color w:val="000000"/>
           <w:sz w:val="17"/>
           <w:szCs w:val="17"/>
+          <w:lang w:val="en-US"/>
         </w:rPr>
         <w:t xml:space="preserve">        </w:t>
       </w:r>
@@ -10425,6 +10484,7 @@
           <w:color w:val="000000"/>
           <w:sz w:val="17"/>
           <w:szCs w:val="17"/>
+          <w:lang w:val="en-US"/>
         </w:rPr>
         <w:t>pico_</w:t>
       </w:r>
@@ -10435,6 +10495,7 @@
           <w:color w:val="000000"/>
           <w:sz w:val="17"/>
           <w:szCs w:val="17"/>
+          <w:lang w:val="en-US"/>
         </w:rPr>
         <w:t>sos</w:t>
       </w:r>
@@ -10445,6 +10506,7 @@
           <w:color w:val="666600"/>
           <w:sz w:val="17"/>
           <w:szCs w:val="17"/>
+          <w:lang w:val="en-US"/>
         </w:rPr>
         <w:t>(</w:t>
       </w:r>
@@ -10455,6 +10517,7 @@
           <w:color w:val="666600"/>
           <w:sz w:val="17"/>
           <w:szCs w:val="17"/>
+          <w:lang w:val="en-US"/>
         </w:rPr>
         <w:t>);</w:t>
       </w:r>
@@ -10492,6 +10555,7 @@
           <w:rFonts w:ascii="Consolas" w:hAnsi="Consolas" w:cs="Courier New"/>
           <w:sz w:val="17"/>
           <w:szCs w:val="17"/>
+          <w:lang w:val="en-US"/>
         </w:rPr>
       </w:pPr>
       <w:r>
@@ -10499,6 +10563,7 @@
           <w:rFonts w:ascii="Consolas" w:hAnsi="Consolas" w:cs="Courier New"/>
           <w:sz w:val="17"/>
           <w:szCs w:val="17"/>
+          <w:lang w:val="en-US"/>
         </w:rPr>
         <w:t xml:space="preserve">96. </w:t>
       </w:r>
@@ -10508,6 +10573,7 @@
           <w:color w:val="000000"/>
           <w:sz w:val="17"/>
           <w:szCs w:val="17"/>
+          <w:lang w:val="en-US"/>
         </w:rPr>
         <w:t xml:space="preserve">  </w:t>
       </w:r>
@@ -10518,6 +10584,7 @@
           <w:color w:val="000000"/>
           <w:sz w:val="17"/>
           <w:szCs w:val="17"/>
+          <w:lang w:val="en-US"/>
         </w:rPr>
         <w:t xml:space="preserve">  </w:t>
       </w:r>
@@ -10527,6 +10594,7 @@
           <w:color w:val="666600"/>
           <w:sz w:val="17"/>
           <w:szCs w:val="17"/>
+          <w:lang w:val="en-US"/>
         </w:rPr>
         <w:t>}</w:t>
       </w:r>
@@ -10565,6 +10633,7 @@
           <w:rFonts w:ascii="Consolas" w:hAnsi="Consolas" w:cs="Courier New"/>
           <w:sz w:val="17"/>
           <w:szCs w:val="17"/>
+          <w:lang w:val="en-US"/>
         </w:rPr>
       </w:pPr>
       <w:proofErr w:type="gramStart"/>
@@ -10573,6 +10642,7 @@
           <w:rFonts w:ascii="Consolas" w:hAnsi="Consolas" w:cs="Courier New"/>
           <w:sz w:val="17"/>
           <w:szCs w:val="17"/>
+          <w:lang w:val="en-US"/>
         </w:rPr>
         <w:t xml:space="preserve">97. </w:t>
       </w:r>
@@ -10582,6 +10652,7 @@
           <w:color w:val="666600"/>
           <w:sz w:val="17"/>
           <w:szCs w:val="17"/>
+          <w:lang w:val="en-US"/>
         </w:rPr>
         <w:t>}</w:t>
       </w:r>
@@ -10620,6 +10691,7 @@
           <w:rFonts w:ascii="Consolas" w:hAnsi="Consolas" w:cs="Courier New"/>
           <w:sz w:val="17"/>
           <w:szCs w:val="17"/>
+          <w:lang w:val="en-US"/>
         </w:rPr>
       </w:pPr>
       <w:r>
@@ -10627,6 +10699,7 @@
           <w:rFonts w:ascii="Consolas" w:hAnsi="Consolas" w:cs="Courier New"/>
           <w:sz w:val="17"/>
           <w:szCs w:val="17"/>
+          <w:lang w:val="en-US"/>
         </w:rPr>
         <w:t xml:space="preserve">98. </w:t>
       </w:r>
@@ -10636,6 +10709,7 @@
           <w:color w:val="000000"/>
           <w:sz w:val="17"/>
           <w:szCs w:val="17"/>
+          <w:lang w:val="en-US"/>
         </w:rPr>
         <w:t> </w:t>
       </w:r>
@@ -14736,6 +14810,7 @@
           <w:rFonts w:ascii="Consolas" w:hAnsi="Consolas" w:cs="Courier New"/>
           <w:sz w:val="17"/>
           <w:szCs w:val="17"/>
+          <w:lang w:val="en-US"/>
         </w:rPr>
       </w:pPr>
       <w:r>
@@ -14743,6 +14818,7 @@
           <w:rFonts w:ascii="Consolas" w:hAnsi="Consolas" w:cs="Courier New"/>
           <w:sz w:val="17"/>
           <w:szCs w:val="17"/>
+          <w:lang w:val="en-US"/>
         </w:rPr>
         <w:t xml:space="preserve">29. </w:t>
       </w:r>
@@ -14753,6 +14829,7 @@
           <w:color w:val="000000"/>
           <w:sz w:val="17"/>
           <w:szCs w:val="17"/>
+          <w:lang w:val="en-US"/>
         </w:rPr>
         <w:t xml:space="preserve">  </w:t>
       </w:r>
@@ -14762,6 +14839,7 @@
           <w:color w:val="666600"/>
           <w:sz w:val="17"/>
           <w:szCs w:val="17"/>
+          <w:lang w:val="en-US"/>
         </w:rPr>
         <w:t>]</w:t>
       </w:r>
@@ -14772,6 +14850,7 @@
           <w:color w:val="666600"/>
           <w:sz w:val="17"/>
           <w:szCs w:val="17"/>
+          <w:lang w:val="en-US"/>
         </w:rPr>
         <w:t>,</w:t>
       </w:r>
@@ -14809,6 +14888,7 @@
           <w:rFonts w:ascii="Consolas" w:hAnsi="Consolas" w:cs="Courier New"/>
           <w:sz w:val="17"/>
           <w:szCs w:val="17"/>
+          <w:lang w:val="en-US"/>
         </w:rPr>
       </w:pPr>
       <w:r>
@@ -14816,6 +14896,7 @@
           <w:rFonts w:ascii="Consolas" w:hAnsi="Consolas" w:cs="Courier New"/>
           <w:sz w:val="17"/>
           <w:szCs w:val="17"/>
+          <w:lang w:val="en-US"/>
         </w:rPr>
         <w:t xml:space="preserve">30. </w:t>
       </w:r>
@@ -14825,6 +14906,7 @@
           <w:color w:val="000000"/>
           <w:sz w:val="17"/>
           <w:szCs w:val="17"/>
+          <w:lang w:val="en-US"/>
         </w:rPr>
         <w:t xml:space="preserve">  </w:t>
       </w:r>
@@ -14834,35 +14916,17 @@
           <w:color w:val="008800"/>
           <w:sz w:val="17"/>
           <w:szCs w:val="17"/>
-        </w:rPr>
-        <w:t>"</w:t>
-      </w:r>
-      <w:proofErr w:type="spellStart"/>
-      <w:r>
-        <w:rPr>
-          <w:rFonts w:ascii="Consolas" w:hAnsi="Consolas" w:cs="Courier New"/>
-          <w:color w:val="008800"/>
-          <w:sz w:val="17"/>
-          <w:szCs w:val="17"/>
-        </w:rPr>
-        <w:t>dependencies</w:t>
-      </w:r>
-      <w:proofErr w:type="spellEnd"/>
-      <w:r>
-        <w:rPr>
-          <w:rFonts w:ascii="Consolas" w:hAnsi="Consolas" w:cs="Courier New"/>
-          <w:color w:val="008800"/>
-          <w:sz w:val="17"/>
-          <w:szCs w:val="17"/>
-        </w:rPr>
-        <w:t>"</w:t>
-      </w:r>
-      <w:r>
-        <w:rPr>
-          <w:rFonts w:ascii="Consolas" w:hAnsi="Consolas" w:cs="Courier New"/>
-          <w:color w:val="666600"/>
-          <w:sz w:val="17"/>
-          <w:szCs w:val="17"/>
+          <w:lang w:val="en-US"/>
+        </w:rPr>
+        <w:t>"dependencies"</w:t>
+      </w:r>
+      <w:r>
+        <w:rPr>
+          <w:rFonts w:ascii="Consolas" w:hAnsi="Consolas" w:cs="Courier New"/>
+          <w:color w:val="666600"/>
+          <w:sz w:val="17"/>
+          <w:szCs w:val="17"/>
+          <w:lang w:val="en-US"/>
         </w:rPr>
         <w:t>:</w:t>
       </w:r>
@@ -14872,6 +14936,7 @@
           <w:color w:val="000000"/>
           <w:sz w:val="17"/>
           <w:szCs w:val="17"/>
+          <w:lang w:val="en-US"/>
         </w:rPr>
         <w:t xml:space="preserve"> </w:t>
       </w:r>
@@ -14881,6 +14946,7 @@
           <w:color w:val="666600"/>
           <w:sz w:val="17"/>
           <w:szCs w:val="17"/>
+          <w:lang w:val="en-US"/>
         </w:rPr>
         <w:t>{}</w:t>
       </w:r>
@@ -14918,6 +14984,7 @@
           <w:rFonts w:ascii="Consolas" w:hAnsi="Consolas" w:cs="Courier New"/>
           <w:sz w:val="17"/>
           <w:szCs w:val="17"/>
+          <w:lang w:val="en-US"/>
         </w:rPr>
       </w:pPr>
       <w:proofErr w:type="gramStart"/>
@@ -14926,6 +14993,7 @@
           <w:rFonts w:ascii="Consolas" w:hAnsi="Consolas" w:cs="Courier New"/>
           <w:sz w:val="17"/>
           <w:szCs w:val="17"/>
+          <w:lang w:val="en-US"/>
         </w:rPr>
         <w:t xml:space="preserve">31. </w:t>
       </w:r>
@@ -14935,14 +15003,21 @@
           <w:color w:val="666600"/>
           <w:sz w:val="17"/>
           <w:szCs w:val="17"/>
+          <w:lang w:val="en-US"/>
         </w:rPr>
         <w:t>}</w:t>
       </w:r>
       <w:proofErr w:type="gramEnd"/>
     </w:p>
-    <w:p/>
+    <w:p>
+      <w:pPr>
+        <w:rPr>
+          <w:lang w:val="en-US"/>
+        </w:rPr>
+      </w:pPr>
+    </w:p>
     <w:sectPr>
-      <w:headerReference w:type="default" r:id="rId7"/>
+      <w:headerReference w:type="default" r:id="rId8"/>
       <w:pgSz w:w="11906" w:h="16838"/>
       <w:pgMar w:top="1440" w:right="1440" w:bottom="1440" w:left="1440" w:header="708" w:footer="708" w:gutter="0"/>
       <w:cols w:space="708"/>
@@ -15009,13 +15084,7 @@
       <w:pStyle w:val="Header"/>
     </w:pPr>
     <w:r>
-      <w:t>Autor: Wilson Oliveira Lima (TIC</w:t>
-    </w:r>
-    <w:r>
-      <w:t>370101025</w:t>
-    </w:r>
-    <w:r>
-      <w:t>)</w:t>
+      <w:t>Autor: Wilson Oliveira Lima (TIC370101025)</w:t>
     </w:r>
   </w:p>
 </w:hdr>
@@ -15997,6 +16066,29 @@
       <w14:ligatures w14:val="none"/>
     </w:rPr>
   </w:style>
+  <w:style w:type="character" w:styleId="Hyperlink">
+    <w:name w:val="Hyperlink"/>
+    <w:basedOn w:val="DefaultParagraphFont"/>
+    <w:uiPriority w:val="99"/>
+    <w:unhideWhenUsed/>
+    <w:rsid w:val="000D1C6C"/>
+    <w:rPr>
+      <w:color w:val="467886" w:themeColor="hyperlink"/>
+      <w:u w:val="single"/>
+    </w:rPr>
+  </w:style>
+  <w:style w:type="character" w:styleId="UnresolvedMention">
+    <w:name w:val="Unresolved Mention"/>
+    <w:basedOn w:val="DefaultParagraphFont"/>
+    <w:uiPriority w:val="99"/>
+    <w:semiHidden/>
+    <w:unhideWhenUsed/>
+    <w:rsid w:val="000D1C6C"/>
+    <w:rPr>
+      <w:color w:val="605E5C"/>
+      <w:shd w:val="clear" w:color="auto" w:fill="E1DFDD"/>
+    </w:rPr>
+  </w:style>
 </w:styles>
 </file>
 

</xml_diff>